<commit_message>
adjusted biomass burning name
</commit_message>
<xml_diff>
--- a/Results/emissions_CO2_longterm.docx
+++ b/Results/emissions_CO2_longterm.docx
@@ -141,53 +141,6 @@
     </w:p>
     <w:p>
       <w:pPr>
-        <w:pStyle w:val="BodyText"/>
-      </w:pPr>
-      <w:r>
-        <w:drawing>
-          <wp:inline>
-            <wp:extent cx="5334000" cy="1600200"/>
-            <wp:effectExtent b="0" l="0" r="0" t="0"/>
-            <wp:docPr descr="" title="" id="1" name="Picture"/>
-            <a:graphic>
-              <a:graphicData uri="http://schemas.openxmlformats.org/drawingml/2006/picture">
-                <pic:pic>
-                  <pic:nvPicPr>
-                    <pic:cNvPr descr="../../Results/Plots/budget_trend_cumulative-1.png" id="0" name="Picture"/>
-                    <pic:cNvPicPr>
-                      <a:picLocks noChangeArrowheads="1" noChangeAspect="1"/>
-                    </pic:cNvPicPr>
-                  </pic:nvPicPr>
-                  <pic:blipFill>
-                    <a:blip r:embed="rId21"/>
-                    <a:stretch>
-                      <a:fillRect/>
-                    </a:stretch>
-                  </pic:blipFill>
-                  <pic:spPr bwMode="auto">
-                    <a:xfrm>
-                      <a:off x="0" y="0"/>
-                      <a:ext cx="5334000" cy="1600200"/>
-                    </a:xfrm>
-                    <a:prstGeom prst="rect">
-                      <a:avLst/>
-                    </a:prstGeom>
-                    <a:noFill/>
-                    <a:ln w="9525">
-                      <a:noFill/>
-                      <a:headEnd/>
-                      <a:tailEnd/>
-                    </a:ln>
-                  </pic:spPr>
-                </pic:pic>
-              </a:graphicData>
-            </a:graphic>
-          </wp:inline>
-        </w:drawing>
-      </w:r>
-    </w:p>
-    <w:p>
-      <w:pPr>
         <w:pStyle w:val="SourceCode"/>
       </w:pPr>
       <w:r>
@@ -226,7 +179,7 @@
                     </pic:cNvPicPr>
                   </pic:nvPicPr>
                   <pic:blipFill>
-                    <a:blip r:embed="rId22"/>
+                    <a:blip r:embed="rId21"/>
                     <a:stretch>
                       <a:fillRect/>
                     </a:stretch>
@@ -260,6 +213,53 @@
       <w:r>
         <w:drawing>
           <wp:inline>
+            <wp:extent cx="5334000" cy="2667000"/>
+            <wp:effectExtent b="0" l="0" r="0" t="0"/>
+            <wp:docPr descr="" title="" id="1" name="Picture"/>
+            <a:graphic>
+              <a:graphicData uri="http://schemas.openxmlformats.org/drawingml/2006/picture">
+                <pic:pic>
+                  <pic:nvPicPr>
+                    <pic:cNvPr descr="C:\Users\lamw\Documents\SpiderOak%20Hive\Work\Projects\AR6-Emissions-trends-and-drivers\Results\emissions_CO2_longterm_files/figure-docx/budget_dates-1.png" id="0" name="Picture"/>
+                    <pic:cNvPicPr>
+                      <a:picLocks noChangeArrowheads="1" noChangeAspect="1"/>
+                    </pic:cNvPicPr>
+                  </pic:nvPicPr>
+                  <pic:blipFill>
+                    <a:blip r:embed="rId22"/>
+                    <a:stretch>
+                      <a:fillRect/>
+                    </a:stretch>
+                  </pic:blipFill>
+                  <pic:spPr bwMode="auto">
+                    <a:xfrm>
+                      <a:off x="0" y="0"/>
+                      <a:ext cx="5334000" cy="2667000"/>
+                    </a:xfrm>
+                    <a:prstGeom prst="rect">
+                      <a:avLst/>
+                    </a:prstGeom>
+                    <a:noFill/>
+                    <a:ln w="9525">
+                      <a:noFill/>
+                      <a:headEnd/>
+                      <a:tailEnd/>
+                    </a:ln>
+                  </pic:spPr>
+                </pic:pic>
+              </a:graphicData>
+            </a:graphic>
+          </wp:inline>
+        </w:drawing>
+      </w:r>
+    </w:p>
+    <w:p>
+      <w:pPr>
+        <w:pStyle w:val="BodyText"/>
+      </w:pPr>
+      <w:r>
+        <w:drawing>
+          <wp:inline>
             <wp:extent cx="5334000" cy="3200400"/>
             <wp:effectExtent b="0" l="0" r="0" t="0"/>
             <wp:docPr descr="" title="" id="1" name="Picture"/>
@@ -267,7 +267,7 @@
               <a:graphicData uri="http://schemas.openxmlformats.org/drawingml/2006/picture">
                 <pic:pic>
                   <pic:nvPicPr>
-                    <pic:cNvPr descr="../../Results/Plots/co2_trends_spm-1.png" id="0" name="Picture"/>
+                    <pic:cNvPr descr="../../Results/Plots/long_term_co2-1.png" id="0" name="Picture"/>
                     <pic:cNvPicPr>
                       <a:picLocks noChangeArrowheads="1" noChangeAspect="1"/>
                     </pic:cNvPicPr>

</xml_diff>

<commit_message>
budget analysis and equity figure
</commit_message>
<xml_diff>
--- a/Results/emissions_CO2_longterm.docx
+++ b/Results/emissions_CO2_longterm.docx
@@ -70,26 +70,6 @@
       </w:r>
       <w:r>
         <w:t xml:space="preserve">Lamb</w:t>
-      </w:r>
-    </w:p>
-    <w:p>
-      <w:pPr>
-        <w:pStyle w:val="Date"/>
-      </w:pPr>
-      <w:r>
-        <w:t xml:space="preserve">30</w:t>
-      </w:r>
-      <w:r>
-        <w:t xml:space="preserve"> </w:t>
-      </w:r>
-      <w:r>
-        <w:t xml:space="preserve">10</w:t>
-      </w:r>
-      <w:r>
-        <w:t xml:space="preserve"> </w:t>
-      </w:r>
-      <w:r>
-        <w:t xml:space="preserve">2020</w:t>
       </w:r>
     </w:p>
     <w:p>
@@ -106,7 +86,7 @@
               <a:graphicData uri="http://schemas.openxmlformats.org/drawingml/2006/picture">
                 <pic:pic>
                   <pic:nvPicPr>
-                    <pic:cNvPr descr="C:\Users\lamw\Documents\SpiderOak%20Hive\Work\Projects\AR6-Emissions-trends-and-drivers\Results\emissions_CO2_longterm_files/figure-docx/budget_trend-1.png" id="0" name="Picture"/>
+                    <pic:cNvPr descr="C:\Users\lamw\DOCUME~1\SPIDER~1\Work\Projects\AR6-EM~2\Results\EMISSI~1/figure-docx/budget_trend-1.png" id="0" name="Picture"/>
                     <pic:cNvPicPr>
                       <a:picLocks noChangeArrowheads="1" noChangeAspect="1"/>
                     </pic:cNvPicPr>
@@ -173,7 +153,7 @@
               <a:graphicData uri="http://schemas.openxmlformats.org/drawingml/2006/picture">
                 <pic:pic>
                   <pic:nvPicPr>
-                    <pic:cNvPr descr="C:\Users\lamw\Documents\SpiderOak%20Hive\Work\Projects\AR6-Emissions-trends-and-drivers\Results\emissions_CO2_longterm_files/figure-docx/cumulative_CO2-1.png" id="0" name="Picture"/>
+                    <pic:cNvPr descr="C:\Users\lamw\DOCUME~1\SPIDER~1\Work\Projects\AR6-EM~2\Results\EMISSI~1/figure-docx/historical_budget-1.png" id="0" name="Picture"/>
                     <pic:cNvPicPr>
                       <a:picLocks noChangeArrowheads="1" noChangeAspect="1"/>
                     </pic:cNvPicPr>
@@ -220,7 +200,7 @@
               <a:graphicData uri="http://schemas.openxmlformats.org/drawingml/2006/picture">
                 <pic:pic>
                   <pic:nvPicPr>
-                    <pic:cNvPr descr="C:\Users\lamw\Documents\SpiderOak%20Hive\Work\Projects\AR6-Emissions-trends-and-drivers\Results\emissions_CO2_longterm_files/figure-docx/budget_dates-1.png" id="0" name="Picture"/>
+                    <pic:cNvPr descr="C:\Users\lamw\DOCUME~1\SPIDER~1\Work\Projects\AR6-EM~2\Results\EMISSI~1/figure-docx/budget_dates_sheet-1.png" id="0" name="Picture"/>
                     <pic:cNvPicPr>
                       <a:picLocks noChangeArrowheads="1" noChangeAspect="1"/>
                     </pic:cNvPicPr>

</xml_diff>